<commit_message>
Implemented agenda and agenda detail views.
</commit_message>
<xml_diff>
--- a/Week 2/Labo_Week_2.docx
+++ b/Week 2/Labo_Week_2.docx
@@ -1,6 +1,6 @@
 
 <file path=word/document.xml><?xml version="1.0" encoding="utf-8"?>
-<w:document xmlns:wpc="http://schemas.microsoft.com/office/word/2010/wordprocessingCanvas" xmlns:cx="http://schemas.microsoft.com/office/drawing/2014/chartex" xmlns:mc="http://schemas.openxmlformats.org/markup-compatibility/2006" xmlns:o="urn:schemas-microsoft-com:office:office" xmlns:r="http://schemas.openxmlformats.org/officeDocument/2006/relationships" xmlns:m="http://schemas.openxmlformats.org/officeDocument/2006/math" xmlns:v="urn:schemas-microsoft-com:vml" xmlns:wp14="http://schemas.microsoft.com/office/word/2010/wordprocessingDrawing" xmlns:wp="http://schemas.openxmlformats.org/drawingml/2006/wordprocessingDrawing" xmlns:w10="urn:schemas-microsoft-com:office:word" xmlns:w="http://schemas.openxmlformats.org/wordprocessingml/2006/main" xmlns:w14="http://schemas.microsoft.com/office/word/2010/wordml" xmlns:w15="http://schemas.microsoft.com/office/word/2012/wordml" xmlns:w16se="http://schemas.microsoft.com/office/word/2015/wordml/symex" xmlns:wpg="http://schemas.microsoft.com/office/word/2010/wordprocessingGroup" xmlns:wpi="http://schemas.microsoft.com/office/word/2010/wordprocessingInk" xmlns:wne="http://schemas.microsoft.com/office/word/2006/wordml" xmlns:wps="http://schemas.microsoft.com/office/word/2010/wordprocessingShape" mc:Ignorable="w14 w15 w16se wp14">
+<w:document xmlns:wpc="http://schemas.microsoft.com/office/word/2010/wordprocessingCanvas" xmlns:mo="http://schemas.microsoft.com/office/mac/office/2008/main" xmlns:mc="http://schemas.openxmlformats.org/markup-compatibility/2006" xmlns:mv="urn:schemas-microsoft-com:mac:vml" xmlns:o="urn:schemas-microsoft-com:office:office" xmlns:r="http://schemas.openxmlformats.org/officeDocument/2006/relationships" xmlns:m="http://schemas.openxmlformats.org/officeDocument/2006/math" xmlns:v="urn:schemas-microsoft-com:vml" xmlns:wp14="http://schemas.microsoft.com/office/word/2010/wordprocessingDrawing" xmlns:wp="http://schemas.openxmlformats.org/drawingml/2006/wordprocessingDrawing" xmlns:w10="urn:schemas-microsoft-com:office:word" xmlns:w="http://schemas.openxmlformats.org/wordprocessingml/2006/main" xmlns:w14="http://schemas.microsoft.com/office/word/2010/wordml" xmlns:w15="http://schemas.microsoft.com/office/word/2012/wordml" xmlns:wpg="http://schemas.microsoft.com/office/word/2010/wordprocessingGroup" xmlns:wpi="http://schemas.microsoft.com/office/word/2010/wordprocessingInk" xmlns:wne="http://schemas.microsoft.com/office/word/2006/wordml" xmlns:wps="http://schemas.microsoft.com/office/word/2010/wordprocessingShape" mc:Ignorable="w14 w15 wp14">
   <w:body>
     <w:p>
       <w:pPr>
@@ -89,14 +89,12 @@
           <w:lang w:val="nl-BE"/>
         </w:rPr>
       </w:pPr>
-      <w:proofErr w:type="spellStart"/>
       <w:r>
         <w:rPr>
           <w:lang w:val="nl-BE"/>
         </w:rPr>
         <w:t>Razor</w:t>
       </w:r>
-      <w:proofErr w:type="spellEnd"/>
     </w:p>
     <w:p>
       <w:pPr>
@@ -134,35 +132,7 @@
         <w:rPr>
           <w:lang w:val="nl-BE"/>
         </w:rPr>
-        <w:t xml:space="preserve"> Zorg zowel voor </w:t>
-      </w:r>
-      <w:proofErr w:type="spellStart"/>
-      <w:r>
-        <w:rPr>
-          <w:lang w:val="nl-BE"/>
-        </w:rPr>
-        <w:t>client</w:t>
-      </w:r>
-      <w:proofErr w:type="spellEnd"/>
-      <w:r>
-        <w:rPr>
-          <w:lang w:val="nl-BE"/>
-        </w:rPr>
-        <w:t xml:space="preserve"> side als server side </w:t>
-      </w:r>
-      <w:proofErr w:type="spellStart"/>
-      <w:r>
-        <w:rPr>
-          <w:lang w:val="nl-BE"/>
-        </w:rPr>
-        <w:t>validation</w:t>
-      </w:r>
-      <w:proofErr w:type="spellEnd"/>
-      <w:r>
-        <w:rPr>
-          <w:lang w:val="nl-BE"/>
-        </w:rPr>
-        <w:t>.</w:t>
+        <w:t xml:space="preserve"> Zorg zowel voor client side als server side validation.</w:t>
       </w:r>
       <w:r>
         <w:rPr>
@@ -186,7 +156,6 @@
       <w:r>
         <w:rPr>
           <w:noProof/>
-          <w:lang w:eastAsia="en-GB"/>
         </w:rPr>
         <w:drawing>
           <wp:inline distT="0" distB="0" distL="0" distR="0" wp14:anchorId="2D5600D9" wp14:editId="0B241620">
@@ -248,21 +217,7 @@
         <w:rPr>
           <w:lang w:val="nl-BE"/>
         </w:rPr>
-        <w:t xml:space="preserve">e model met de juiste </w:t>
-      </w:r>
-      <w:proofErr w:type="spellStart"/>
-      <w:r>
-        <w:rPr>
-          <w:lang w:val="nl-BE"/>
-        </w:rPr>
-        <w:t>properties</w:t>
-      </w:r>
-      <w:proofErr w:type="spellEnd"/>
-      <w:r>
-        <w:rPr>
-          <w:lang w:val="nl-BE"/>
-        </w:rPr>
-        <w:t>. Het invulscherm ziet er als volgt uit:</w:t>
+        <w:t>e model met de juiste properties. Het invulscherm ziet er als volgt uit:</w:t>
       </w:r>
     </w:p>
     <w:p>
@@ -274,7 +229,6 @@
       <w:r>
         <w:rPr>
           <w:noProof/>
-          <w:lang w:eastAsia="en-GB"/>
         </w:rPr>
         <w:lastRenderedPageBreak/>
         <w:drawing>
@@ -324,124 +278,81 @@
         <w:rPr>
           <w:lang w:val="nl-BE"/>
         </w:rPr>
-        <w:t xml:space="preserve">Pas ook </w:t>
-      </w:r>
-      <w:proofErr w:type="gramStart"/>
-      <w:r>
-        <w:rPr>
-          <w:lang w:val="nl-BE"/>
-        </w:rPr>
-        <w:t>de  header</w:t>
-      </w:r>
-      <w:proofErr w:type="gramEnd"/>
-      <w:r>
-        <w:rPr>
-          <w:lang w:val="nl-BE"/>
-        </w:rPr>
-        <w:t xml:space="preserve"> en </w:t>
-      </w:r>
-      <w:proofErr w:type="spellStart"/>
-      <w:r>
-        <w:rPr>
-          <w:lang w:val="nl-BE"/>
-        </w:rPr>
-        <w:t>footers</w:t>
-      </w:r>
-      <w:proofErr w:type="spellEnd"/>
-      <w:r>
-        <w:rPr>
-          <w:lang w:val="nl-BE"/>
-        </w:rPr>
-        <w:t xml:space="preserve"> aan van de </w:t>
-      </w:r>
-      <w:proofErr w:type="spellStart"/>
-      <w:r>
-        <w:rPr>
-          <w:lang w:val="nl-BE"/>
-        </w:rPr>
-        <w:t>layoutpage</w:t>
-      </w:r>
-      <w:proofErr w:type="spellEnd"/>
-      <w:r>
-        <w:rPr>
-          <w:lang w:val="nl-BE"/>
-        </w:rPr>
-        <w:t>. Het Question veld moet ook ongeveer deze grote hebben. Waar kan je dit wijzigen?</w:t>
-      </w:r>
-    </w:p>
-    <w:p>
-      <w:pPr>
-        <w:rPr>
-          <w:lang w:val="nl-BE"/>
-        </w:rPr>
-      </w:pPr>
-    </w:p>
-    <w:p>
-      <w:pPr>
-        <w:rPr>
-          <w:lang w:val="nl-BE"/>
-        </w:rPr>
-      </w:pPr>
-    </w:p>
-    <w:p>
-      <w:pPr>
-        <w:rPr>
-          <w:lang w:val="nl-BE"/>
-        </w:rPr>
-      </w:pPr>
-    </w:p>
-    <w:p>
-      <w:pPr>
-        <w:rPr>
-          <w:lang w:val="nl-BE"/>
-        </w:rPr>
-      </w:pPr>
-    </w:p>
-    <w:p>
-      <w:pPr>
-        <w:rPr>
-          <w:lang w:val="nl-BE"/>
-        </w:rPr>
-      </w:pPr>
-    </w:p>
-    <w:p>
-      <w:pPr>
-        <w:rPr>
-          <w:lang w:val="nl-BE"/>
-        </w:rPr>
-      </w:pPr>
-    </w:p>
-    <w:p>
-      <w:pPr>
-        <w:rPr>
-          <w:lang w:val="nl-BE"/>
-        </w:rPr>
-      </w:pPr>
-      <w:r>
-        <w:rPr>
-          <w:lang w:val="nl-BE"/>
+        <w:t>Pas ook de  header en footers aan van de layoutpage. Het Question veld moet ook ongeveer deze grote hebben. Waar kan je dit wijzigen?</w:t>
+      </w:r>
+    </w:p>
+    <w:p>
+      <w:pPr>
+        <w:rPr>
+          <w:lang w:val="nl-BE"/>
+        </w:rPr>
+      </w:pPr>
+    </w:p>
+    <w:p>
+      <w:pPr>
+        <w:rPr>
+          <w:lang w:val="nl-BE"/>
+        </w:rPr>
+      </w:pPr>
+    </w:p>
+    <w:p>
+      <w:pPr>
+        <w:rPr>
+          <w:lang w:val="nl-BE"/>
+        </w:rPr>
+      </w:pPr>
+    </w:p>
+    <w:p>
+      <w:pPr>
+        <w:rPr>
+          <w:lang w:val="nl-BE"/>
+        </w:rPr>
+      </w:pPr>
+    </w:p>
+    <w:p>
+      <w:pPr>
+        <w:rPr>
+          <w:lang w:val="nl-BE"/>
+        </w:rPr>
+      </w:pPr>
+    </w:p>
+    <w:p>
+      <w:pPr>
+        <w:rPr>
+          <w:lang w:val="nl-BE"/>
+        </w:rPr>
+      </w:pPr>
+    </w:p>
+    <w:p>
+      <w:pPr>
+        <w:rPr>
+          <w:lang w:val="nl-BE"/>
+        </w:rPr>
+      </w:pPr>
+      <w:r>
+        <w:rPr>
+          <w:lang w:val="nl-BE"/>
+        </w:rPr>
+        <w:t>Scherm Details:</w:t>
+      </w:r>
+      <w:r>
+        <w:rPr>
+          <w:lang w:val="nl-BE"/>
+        </w:rPr>
+        <w:t xml:space="preserve"> Dit scherm bevat gewoon de ingevulde waarden vanuit het vorige scherm.</w:t>
+      </w:r>
+    </w:p>
+    <w:p>
+      <w:pPr>
+        <w:rPr>
+          <w:lang w:val="nl-BE"/>
+        </w:rPr>
+      </w:pPr>
+      <w:r>
+        <w:rPr>
+          <w:noProof/>
         </w:rPr>
         <w:lastRenderedPageBreak/>
-        <w:t>Scherm Details:</w:t>
-      </w:r>
-      <w:r>
-        <w:rPr>
-          <w:lang w:val="nl-BE"/>
-        </w:rPr>
-        <w:t xml:space="preserve"> Dit scherm bevat gewoon de ingevulde waarden vanuit het vorige scherm.</w:t>
-      </w:r>
-    </w:p>
-    <w:p>
-      <w:pPr>
-        <w:rPr>
-          <w:lang w:val="nl-BE"/>
-        </w:rPr>
-      </w:pPr>
-      <w:r>
-        <w:rPr>
-          <w:noProof/>
-          <w:lang w:eastAsia="en-GB"/>
-        </w:rPr>
         <w:drawing>
           <wp:inline distT="0" distB="0" distL="0" distR="0" wp14:anchorId="5485FE7D" wp14:editId="3380E00C">
             <wp:extent cx="3619500" cy="2800350"/>
@@ -492,8 +403,6 @@
           <w:lang w:val="nl-BE"/>
         </w:rPr>
       </w:pPr>
-      <w:bookmarkStart w:id="0" w:name="_GoBack"/>
-      <w:bookmarkEnd w:id="0"/>
     </w:p>
     <w:p>
       <w:pPr>
@@ -607,21 +516,7 @@
         <w:rPr>
           <w:lang w:val="nl-BE"/>
         </w:rPr>
-        <w:t xml:space="preserve">Maak een nieuw ASP.NET </w:t>
-      </w:r>
-      <w:proofErr w:type="gramStart"/>
-      <w:r>
-        <w:rPr>
-          <w:lang w:val="nl-BE"/>
-        </w:rPr>
-        <w:t>MVC project</w:t>
-      </w:r>
-      <w:proofErr w:type="gramEnd"/>
-      <w:r>
-        <w:rPr>
-          <w:lang w:val="nl-BE"/>
-        </w:rPr>
-        <w:t xml:space="preserve"> aan en kies voor MVC (</w:t>
+        <w:t>Maak een nieuw ASP.NET MVC project aan en kies voor MVC (</w:t>
       </w:r>
       <w:r>
         <w:rPr>
@@ -646,7 +541,6 @@
       <w:r>
         <w:rPr>
           <w:noProof/>
-          <w:lang w:eastAsia="en-GB"/>
         </w:rPr>
         <w:drawing>
           <wp:inline distT="0" distB="0" distL="0" distR="0" wp14:anchorId="195CA496" wp14:editId="11A7CC8B">
@@ -811,6 +705,22 @@
         </w:rPr>
         <w:t>HomeController (indien nog niet aanwezig)</w:t>
       </w:r>
+      <w:r>
+        <w:rPr>
+          <w:noProof/>
+          <w:lang w:val="nl-BE"/>
+        </w:rPr>
+        <w:tab/>
+      </w:r>
+      <w:r>
+        <w:rPr>
+          <w:noProof/>
+          <w:lang w:val="nl-BE"/>
+        </w:rPr>
+        <w:tab/>
+      </w:r>
+      <w:bookmarkStart w:id="0" w:name="_GoBack"/>
+      <w:bookmarkEnd w:id="0"/>
     </w:p>
     <w:p>
       <w:pPr>
@@ -866,7 +776,6 @@
       <w:r>
         <w:rPr>
           <w:noProof/>
-          <w:lang w:eastAsia="en-GB"/>
         </w:rPr>
         <w:lastRenderedPageBreak/>
         <w:drawing>
@@ -943,91 +852,13 @@
         <w:rPr>
           <w:lang w:val="nl-BE"/>
         </w:rPr>
-        <w:t>Alle data die je nodig hebt zit in “</w:t>
-      </w:r>
-      <w:proofErr w:type="spellStart"/>
-      <w:r>
-        <w:rPr>
-          <w:lang w:val="nl-BE"/>
-        </w:rPr>
-        <w:t>Data.cs</w:t>
-      </w:r>
-      <w:proofErr w:type="spellEnd"/>
-      <w:r>
-        <w:rPr>
-          <w:lang w:val="nl-BE"/>
-        </w:rPr>
-        <w:t>” daar zitten ook een aantal methodes in die we nodig zullen hebben om de gegevens op te vragen.</w:t>
-      </w:r>
-      <w:r>
-        <w:rPr>
-          <w:lang w:val="nl-BE"/>
-        </w:rPr>
-        <w:t xml:space="preserve"> Voor dit stuk maken we gebruik van de methode </w:t>
-      </w:r>
-      <w:proofErr w:type="spellStart"/>
-      <w:proofErr w:type="gramStart"/>
-      <w:r>
-        <w:rPr>
-          <w:lang w:val="nl-BE"/>
-        </w:rPr>
-        <w:t>GetSessions</w:t>
-      </w:r>
-      <w:proofErr w:type="spellEnd"/>
-      <w:r>
-        <w:rPr>
-          <w:lang w:val="nl-BE"/>
-        </w:rPr>
-        <w:t>(</w:t>
-      </w:r>
-      <w:proofErr w:type="gramEnd"/>
-      <w:r>
-        <w:rPr>
-          <w:lang w:val="nl-BE"/>
-        </w:rPr>
-        <w:t xml:space="preserve">int </w:t>
-      </w:r>
-      <w:proofErr w:type="spellStart"/>
-      <w:r>
-        <w:rPr>
-          <w:lang w:val="nl-BE"/>
-        </w:rPr>
-        <w:t>id</w:t>
-      </w:r>
-      <w:proofErr w:type="spellEnd"/>
-      <w:r>
-        <w:rPr>
-          <w:lang w:val="nl-BE"/>
-        </w:rPr>
-        <w:t xml:space="preserve">). Ga naar de </w:t>
-      </w:r>
-      <w:proofErr w:type="spellStart"/>
-      <w:r>
-        <w:rPr>
-          <w:lang w:val="nl-BE"/>
-        </w:rPr>
-        <w:t>AgendaController.cs</w:t>
-      </w:r>
-      <w:proofErr w:type="spellEnd"/>
-      <w:r>
-        <w:rPr>
-          <w:lang w:val="nl-BE"/>
-        </w:rPr>
-        <w:t xml:space="preserve"> en voeg volgende </w:t>
-      </w:r>
-      <w:proofErr w:type="spellStart"/>
-      <w:r>
-        <w:rPr>
-          <w:lang w:val="nl-BE"/>
-        </w:rPr>
-        <w:t>ActionMethode</w:t>
-      </w:r>
-      <w:proofErr w:type="spellEnd"/>
-      <w:r>
-        <w:rPr>
-          <w:lang w:val="nl-BE"/>
-        </w:rPr>
-        <w:t xml:space="preserve"> toe:</w:t>
+        <w:t>Alle data die je nodig hebt zit in “Data.cs” daar zitten ook een aantal methodes in die we nodig zullen hebben om de gegevens op te vragen.</w:t>
+      </w:r>
+      <w:r>
+        <w:rPr>
+          <w:lang w:val="nl-BE"/>
+        </w:rPr>
+        <w:t xml:space="preserve"> Voor dit stuk maken we gebruik van de methode GetSessions(int id). Ga naar de AgendaController.cs en voeg volgende ActionMethode toe:</w:t>
       </w:r>
     </w:p>
     <w:p>
@@ -1040,7 +871,6 @@
       <w:r>
         <w:rPr>
           <w:noProof/>
-          <w:lang w:eastAsia="en-GB"/>
         </w:rPr>
         <w:drawing>
           <wp:inline distT="0" distB="0" distL="0" distR="0" wp14:anchorId="11FDC4F9" wp14:editId="4F7A3708">
@@ -1102,7 +932,6 @@
       <w:r>
         <w:rPr>
           <w:noProof/>
-          <w:lang w:eastAsia="en-GB"/>
         </w:rPr>
         <w:drawing>
           <wp:inline distT="0" distB="0" distL="0" distR="0" wp14:anchorId="4E5AB698" wp14:editId="4604717E">
@@ -1164,63 +993,7 @@
         <w:rPr>
           <w:lang w:val="nl-BE"/>
         </w:rPr>
-        <w:t xml:space="preserve">We moeten dus verschillende soorten informatie weergeven. Er zijn 3 </w:t>
-      </w:r>
-      <w:proofErr w:type="spellStart"/>
-      <w:r>
-        <w:rPr>
-          <w:lang w:val="nl-BE"/>
-        </w:rPr>
-        <w:t>slots</w:t>
-      </w:r>
-      <w:proofErr w:type="spellEnd"/>
-      <w:r>
-        <w:rPr>
-          <w:lang w:val="nl-BE"/>
-        </w:rPr>
-        <w:t xml:space="preserve"> met telkens keuze uit 3 sessies. Om verschillende soorten informatie weer te geven of op te vragen maken we best gebruik van een “</w:t>
-      </w:r>
-      <w:proofErr w:type="spellStart"/>
-      <w:r>
-        <w:rPr>
-          <w:lang w:val="nl-BE"/>
-        </w:rPr>
-        <w:t>PresentationModel</w:t>
-      </w:r>
-      <w:proofErr w:type="spellEnd"/>
-      <w:r>
-        <w:rPr>
-          <w:lang w:val="nl-BE"/>
-        </w:rPr>
-        <w:t>”. Dit is een model die we speciaal maken voor een view. Voeg een map “</w:t>
-      </w:r>
-      <w:proofErr w:type="spellStart"/>
-      <w:r>
-        <w:rPr>
-          <w:lang w:val="nl-BE"/>
-        </w:rPr>
-        <w:t>PresentationModels</w:t>
-      </w:r>
-      <w:proofErr w:type="spellEnd"/>
-      <w:r>
-        <w:rPr>
-          <w:lang w:val="nl-BE"/>
-        </w:rPr>
-        <w:t>” toe aan het project. In deze map voeg je dan de klasse “</w:t>
-      </w:r>
-      <w:proofErr w:type="spellStart"/>
-      <w:r>
-        <w:rPr>
-          <w:lang w:val="nl-BE"/>
-        </w:rPr>
-        <w:t>PMAgenda.cs</w:t>
-      </w:r>
-      <w:proofErr w:type="spellEnd"/>
-      <w:r>
-        <w:rPr>
-          <w:lang w:val="nl-BE"/>
-        </w:rPr>
-        <w:t>” toe</w:t>
+        <w:t>We moeten dus verschillende soorten informatie weergeven. Er zijn 3 slots met telkens keuze uit 3 sessies. Om verschillende soorten informatie weer te geven of op te vragen maken we best gebruik van een “PresentationModel”. Dit is een model die we speciaal maken voor een view. Voeg een map “PresentationModels” toe aan het project. In deze map voeg je dan de klasse “PMAgenda.cs” toe</w:t>
       </w:r>
       <w:r>
         <w:rPr>
@@ -1244,7 +1017,6 @@
       <w:r>
         <w:rPr>
           <w:noProof/>
-          <w:lang w:eastAsia="en-GB"/>
         </w:rPr>
         <w:lastRenderedPageBreak/>
         <w:drawing>
@@ -1294,97 +1066,13 @@
         <w:rPr>
           <w:lang w:val="nl-BE"/>
         </w:rPr>
-        <w:t xml:space="preserve">Wijzig nu de methode </w:t>
-      </w:r>
-      <w:proofErr w:type="gramStart"/>
-      <w:r>
-        <w:rPr>
-          <w:lang w:val="nl-BE"/>
-        </w:rPr>
-        <w:t>Show(</w:t>
-      </w:r>
-      <w:proofErr w:type="gramEnd"/>
-      <w:r>
-        <w:rPr>
-          <w:lang w:val="nl-BE"/>
-        </w:rPr>
-        <w:t xml:space="preserve">) in de </w:t>
-      </w:r>
-      <w:proofErr w:type="spellStart"/>
-      <w:r>
-        <w:rPr>
-          <w:lang w:val="nl-BE"/>
-        </w:rPr>
-        <w:t>AgedaController.cs</w:t>
-      </w:r>
-      <w:proofErr w:type="spellEnd"/>
-      <w:r>
-        <w:rPr>
-          <w:lang w:val="nl-BE"/>
-        </w:rPr>
-        <w:t xml:space="preserve"> als volgt</w:t>
-      </w:r>
-      <w:r>
-        <w:rPr>
-          <w:lang w:val="nl-BE"/>
-        </w:rPr>
-        <w:t xml:space="preserve"> zodat we een nieuw </w:t>
-      </w:r>
-      <w:proofErr w:type="spellStart"/>
-      <w:r>
-        <w:rPr>
-          <w:lang w:val="nl-BE"/>
-        </w:rPr>
-        <w:t>presentation</w:t>
-      </w:r>
-      <w:proofErr w:type="spellEnd"/>
-      <w:r>
-        <w:rPr>
-          <w:lang w:val="nl-BE"/>
-        </w:rPr>
-        <w:t xml:space="preserve"> model </w:t>
-      </w:r>
-      <w:proofErr w:type="spellStart"/>
-      <w:r>
-        <w:rPr>
-          <w:lang w:val="nl-BE"/>
-        </w:rPr>
-        <w:t>PMAgenda</w:t>
-      </w:r>
-      <w:proofErr w:type="spellEnd"/>
-      <w:r>
-        <w:rPr>
-          <w:lang w:val="nl-BE"/>
-        </w:rPr>
-        <w:t xml:space="preserve"> aanmaken en de </w:t>
-      </w:r>
-      <w:proofErr w:type="spellStart"/>
-      <w:r>
-        <w:rPr>
-          <w:lang w:val="nl-BE"/>
-        </w:rPr>
-        <w:t>properties</w:t>
-      </w:r>
-      <w:proofErr w:type="spellEnd"/>
-      <w:r>
-        <w:rPr>
-          <w:lang w:val="nl-BE"/>
-        </w:rPr>
-        <w:t xml:space="preserve"> opvullen met de data afkomstig van de “</w:t>
-      </w:r>
-      <w:proofErr w:type="spellStart"/>
-      <w:r>
-        <w:rPr>
-          <w:lang w:val="nl-BE"/>
-        </w:rPr>
-        <w:t>Data.cs</w:t>
-      </w:r>
-      <w:proofErr w:type="spellEnd"/>
-      <w:r>
-        <w:rPr>
-          <w:lang w:val="nl-BE"/>
-        </w:rPr>
-        <w:t>” klasse.</w:t>
+        <w:t>Wijzig nu de methode Show() in de AgedaController.cs als volgt</w:t>
+      </w:r>
+      <w:r>
+        <w:rPr>
+          <w:lang w:val="nl-BE"/>
+        </w:rPr>
+        <w:t xml:space="preserve"> zodat we een nieuw presentation model PMAgenda aanmaken en de properties opvullen met de data afkomstig van de “Data.cs” klasse.</w:t>
       </w:r>
     </w:p>
     <w:p>
@@ -1396,7 +1084,6 @@
       <w:r>
         <w:rPr>
           <w:noProof/>
-          <w:lang w:eastAsia="en-GB"/>
         </w:rPr>
         <w:drawing>
           <wp:inline distT="0" distB="0" distL="0" distR="0" wp14:anchorId="3999220B" wp14:editId="42BBD963">
@@ -1445,35 +1132,7 @@
         <w:rPr>
           <w:lang w:val="nl-BE"/>
         </w:rPr>
-        <w:t xml:space="preserve">Voeg nu een view “Show” toe maar kies een empty template en als model class en ons </w:t>
-      </w:r>
-      <w:proofErr w:type="spellStart"/>
-      <w:r>
-        <w:rPr>
-          <w:lang w:val="nl-BE"/>
-        </w:rPr>
-        <w:t>presentation</w:t>
-      </w:r>
-      <w:proofErr w:type="spellEnd"/>
-      <w:r>
-        <w:rPr>
-          <w:lang w:val="nl-BE"/>
-        </w:rPr>
-        <w:t xml:space="preserve"> model </w:t>
-      </w:r>
-      <w:proofErr w:type="spellStart"/>
-      <w:r>
-        <w:rPr>
-          <w:lang w:val="nl-BE"/>
-        </w:rPr>
-        <w:t>PMAgenda</w:t>
-      </w:r>
-      <w:proofErr w:type="spellEnd"/>
-      <w:r>
-        <w:rPr>
-          <w:lang w:val="nl-BE"/>
-        </w:rPr>
-        <w:t>.</w:t>
+        <w:t>Voeg nu een view “Show” toe maar kies een empty template en als model class en ons presentation model PMAgenda.</w:t>
       </w:r>
     </w:p>
     <w:p>
@@ -1485,7 +1144,6 @@
       <w:r>
         <w:rPr>
           <w:noProof/>
-          <w:lang w:eastAsia="en-GB"/>
         </w:rPr>
         <w:drawing>
           <wp:inline distT="0" distB="0" distL="0" distR="0" wp14:anchorId="0578931B" wp14:editId="4449E8F6">
@@ -1530,75 +1188,11 @@
           <w:lang w:val="nl-BE"/>
         </w:rPr>
       </w:pPr>
-      <w:proofErr w:type="gramStart"/>
-      <w:r>
-        <w:rPr>
-          <w:lang w:val="nl-BE"/>
-        </w:rPr>
-        <w:t>Als  html</w:t>
-      </w:r>
-      <w:proofErr w:type="gramEnd"/>
-      <w:r>
-        <w:rPr>
-          <w:lang w:val="nl-BE"/>
-        </w:rPr>
-        <w:t xml:space="preserve"> code nemen we deze uit de view “</w:t>
-      </w:r>
-      <w:proofErr w:type="spellStart"/>
-      <w:r>
-        <w:rPr>
-          <w:lang w:val="nl-BE"/>
-        </w:rPr>
-        <w:t>Index.cshtml</w:t>
-      </w:r>
-      <w:proofErr w:type="spellEnd"/>
-      <w:r>
-        <w:rPr>
-          <w:lang w:val="nl-BE"/>
-        </w:rPr>
-        <w:t>” van de home controller. Plak deze in onze view “</w:t>
-      </w:r>
-      <w:proofErr w:type="spellStart"/>
-      <w:r>
-        <w:rPr>
-          <w:lang w:val="nl-BE"/>
-        </w:rPr>
-        <w:t>Show.cshtml</w:t>
-      </w:r>
-      <w:proofErr w:type="spellEnd"/>
-      <w:r>
-        <w:rPr>
-          <w:lang w:val="nl-BE"/>
-        </w:rPr>
-        <w:t xml:space="preserve">”. Nu moeten we deze view nog aanpassen zodat hij de </w:t>
-      </w:r>
-      <w:proofErr w:type="spellStart"/>
-      <w:r>
-        <w:rPr>
-          <w:lang w:val="nl-BE"/>
-        </w:rPr>
-        <w:t>slots</w:t>
-      </w:r>
-      <w:proofErr w:type="spellEnd"/>
-      <w:r>
-        <w:rPr>
-          <w:lang w:val="nl-BE"/>
-        </w:rPr>
-        <w:t xml:space="preserve"> zal weergeven. De </w:t>
-      </w:r>
-      <w:proofErr w:type="spellStart"/>
-      <w:r>
-        <w:rPr>
-          <w:lang w:val="nl-BE"/>
-        </w:rPr>
-        <w:t>slots</w:t>
-      </w:r>
-      <w:proofErr w:type="spellEnd"/>
-      <w:r>
-        <w:rPr>
-          <w:lang w:val="nl-BE"/>
-        </w:rPr>
-        <w:t xml:space="preserve"> moeten ook aanklikbaar zijn. Voorzie dus een link met telkens het ID in de link zodat we bij het klikken op een sessie meer info te zien krijgen.</w:t>
+      <w:r>
+        <w:rPr>
+          <w:lang w:val="nl-BE"/>
+        </w:rPr>
+        <w:t>Als  html code nemen we deze uit de view “Index.cshtml” van de home controller. Plak deze in onze view “Show.cshtml”. Nu moeten we deze view nog aanpassen zodat hij de slots zal weergeven. De slots moeten ook aanklikbaar zijn. Voorzie dus een link met telkens het ID in de link zodat we bij het klikken op een sessie meer info te zien krijgen.</w:t>
       </w:r>
     </w:p>
     <w:p>
@@ -1610,7 +1204,6 @@
       <w:r>
         <w:rPr>
           <w:noProof/>
-          <w:lang w:eastAsia="en-GB"/>
         </w:rPr>
         <w:lastRenderedPageBreak/>
         <w:drawing>
@@ -1692,30 +1285,8 @@
         <w:rPr>
           <w:lang w:val="nl-BE"/>
         </w:rPr>
-        <w:t xml:space="preserve">Voeg zelf een </w:t>
-      </w:r>
-      <w:proofErr w:type="spellStart"/>
-      <w:r>
-        <w:rPr>
-          <w:lang w:val="nl-BE"/>
-        </w:rPr>
-        <w:t>actionmethod</w:t>
-      </w:r>
-      <w:proofErr w:type="spellEnd"/>
-      <w:r>
-        <w:rPr>
-          <w:lang w:val="nl-BE"/>
-        </w:rPr>
-        <w:t xml:space="preserve"> detail toe in de </w:t>
-      </w:r>
-      <w:proofErr w:type="spellStart"/>
-      <w:r>
-        <w:rPr>
-          <w:lang w:val="nl-BE"/>
-        </w:rPr>
-        <w:t>AgendaController</w:t>
-      </w:r>
-      <w:proofErr w:type="spellEnd"/>
+        <w:t>Voeg zelf een actionmethod detail toe in de AgendaController</w:t>
+      </w:r>
     </w:p>
     <w:p>
       <w:pPr>
@@ -1746,33 +1317,11 @@
           <w:lang w:val="nl-BE"/>
         </w:rPr>
       </w:pPr>
-      <w:proofErr w:type="gramStart"/>
-      <w:r>
-        <w:rPr>
-          <w:lang w:val="nl-BE"/>
-        </w:rPr>
-        <w:t>GEEN</w:t>
-      </w:r>
-      <w:proofErr w:type="gramEnd"/>
-      <w:r>
-        <w:rPr>
-          <w:lang w:val="nl-BE"/>
-        </w:rPr>
-        <w:t xml:space="preserve"> </w:t>
-      </w:r>
-      <w:proofErr w:type="spellStart"/>
-      <w:r>
-        <w:rPr>
-          <w:lang w:val="nl-BE"/>
-        </w:rPr>
-        <w:t>id</w:t>
-      </w:r>
-      <w:proofErr w:type="spellEnd"/>
-      <w:r>
-        <w:rPr>
-          <w:lang w:val="nl-BE"/>
-        </w:rPr>
-        <w:t xml:space="preserve"> invult in de querystring</w:t>
+      <w:r>
+        <w:rPr>
+          <w:lang w:val="nl-BE"/>
+        </w:rPr>
+        <w:t>GEEN id invult in de querystring</w:t>
       </w:r>
     </w:p>
     <w:p>
@@ -1826,35 +1375,7 @@
         <w:rPr>
           <w:lang w:val="nl-BE"/>
         </w:rPr>
-        <w:t xml:space="preserve">Tip: bekijk zelf de ASP.NET MVC </w:t>
-      </w:r>
-      <w:proofErr w:type="spellStart"/>
-      <w:r>
-        <w:rPr>
-          <w:lang w:val="nl-BE"/>
-        </w:rPr>
-        <w:t>function</w:t>
-      </w:r>
-      <w:proofErr w:type="spellEnd"/>
-      <w:r>
-        <w:rPr>
-          <w:lang w:val="nl-BE"/>
-        </w:rPr>
-        <w:t xml:space="preserve"> “</w:t>
-      </w:r>
-      <w:proofErr w:type="spellStart"/>
-      <w:r>
-        <w:rPr>
-          <w:lang w:val="nl-BE"/>
-        </w:rPr>
-        <w:t>RedirectToAction</w:t>
-      </w:r>
-      <w:proofErr w:type="spellEnd"/>
-      <w:r>
-        <w:rPr>
-          <w:lang w:val="nl-BE"/>
-        </w:rPr>
-        <w:t>”</w:t>
+        <w:t>Tip: bekijk zelf de ASP.NET MVC function “RedirectToAction”</w:t>
       </w:r>
     </w:p>
     <w:p>
@@ -1866,7 +1387,6 @@
       <w:r>
         <w:rPr>
           <w:noProof/>
-          <w:lang w:eastAsia="en-GB"/>
         </w:rPr>
         <w:lastRenderedPageBreak/>
         <w:drawing>
@@ -1942,7 +1462,6 @@
       <w:r>
         <w:rPr>
           <w:noProof/>
-          <w:lang w:eastAsia="en-GB"/>
         </w:rPr>
         <w:drawing>
           <wp:inline distT="0" distB="0" distL="0" distR="0" wp14:anchorId="55DEF6A5" wp14:editId="5AB0513B">
@@ -2015,22 +1534,7 @@
         <w:rPr>
           <w:lang w:val="nl-BE"/>
         </w:rPr>
-        <w:lastRenderedPageBreak/>
-        <w:t>Maak een “</w:t>
-      </w:r>
-      <w:proofErr w:type="spellStart"/>
-      <w:r>
-        <w:rPr>
-          <w:lang w:val="nl-BE"/>
-        </w:rPr>
-        <w:t>Registration.cs</w:t>
-      </w:r>
-      <w:proofErr w:type="spellEnd"/>
-      <w:r>
-        <w:rPr>
-          <w:lang w:val="nl-BE"/>
-        </w:rPr>
-        <w:t>” model</w:t>
+        <w:t>Maak een “Registration.cs” model</w:t>
       </w:r>
     </w:p>
     <w:p>
@@ -2048,6 +1552,7 @@
         <w:rPr>
           <w:lang w:val="nl-BE"/>
         </w:rPr>
+        <w:lastRenderedPageBreak/>
         <w:t>Zorg voor de juiste validatie attributen</w:t>
       </w:r>
     </w:p>
@@ -2073,7 +1578,6 @@
       <w:r>
         <w:rPr>
           <w:noProof/>
-          <w:lang w:eastAsia="en-GB"/>
         </w:rPr>
         <w:drawing>
           <wp:inline distT="0" distB="0" distL="0" distR="0" wp14:anchorId="3BBEA9FC" wp14:editId="578D98E1">
@@ -2125,12 +1629,9 @@
 </file>
 
 <file path=word/endnotes.xml><?xml version="1.0" encoding="utf-8"?>
-<w:endnotes xmlns:wpc="http://schemas.microsoft.com/office/word/2010/wordprocessingCanvas" xmlns:cx="http://schemas.microsoft.com/office/drawing/2014/chartex" xmlns:mc="http://schemas.openxmlformats.org/markup-compatibility/2006" xmlns:o="urn:schemas-microsoft-com:office:office" xmlns:r="http://schemas.openxmlformats.org/officeDocument/2006/relationships" xmlns:m="http://schemas.openxmlformats.org/officeDocument/2006/math" xmlns:v="urn:schemas-microsoft-com:vml" xmlns:wp14="http://schemas.microsoft.com/office/word/2010/wordprocessingDrawing" xmlns:wp="http://schemas.openxmlformats.org/drawingml/2006/wordprocessingDrawing" xmlns:w10="urn:schemas-microsoft-com:office:word" xmlns:w="http://schemas.openxmlformats.org/wordprocessingml/2006/main" xmlns:w14="http://schemas.microsoft.com/office/word/2010/wordml" xmlns:w15="http://schemas.microsoft.com/office/word/2012/wordml" xmlns:w16se="http://schemas.microsoft.com/office/word/2015/wordml/symex" xmlns:wpg="http://schemas.microsoft.com/office/word/2010/wordprocessingGroup" xmlns:wpi="http://schemas.microsoft.com/office/word/2010/wordprocessingInk" xmlns:wne="http://schemas.microsoft.com/office/word/2006/wordml" xmlns:wps="http://schemas.microsoft.com/office/word/2010/wordprocessingShape" mc:Ignorable="w14 w15 w16se wp14">
+<w:endnotes xmlns:wpc="http://schemas.microsoft.com/office/word/2010/wordprocessingCanvas" xmlns:mo="http://schemas.microsoft.com/office/mac/office/2008/main" xmlns:mc="http://schemas.openxmlformats.org/markup-compatibility/2006" xmlns:mv="urn:schemas-microsoft-com:mac:vml" xmlns:o="urn:schemas-microsoft-com:office:office" xmlns:r="http://schemas.openxmlformats.org/officeDocument/2006/relationships" xmlns:m="http://schemas.openxmlformats.org/officeDocument/2006/math" xmlns:v="urn:schemas-microsoft-com:vml" xmlns:wp14="http://schemas.microsoft.com/office/word/2010/wordprocessingDrawing" xmlns:wp="http://schemas.openxmlformats.org/drawingml/2006/wordprocessingDrawing" xmlns:w10="urn:schemas-microsoft-com:office:word" xmlns:w="http://schemas.openxmlformats.org/wordprocessingml/2006/main" xmlns:w14="http://schemas.microsoft.com/office/word/2010/wordml" xmlns:w15="http://schemas.microsoft.com/office/word/2012/wordml" xmlns:wpg="http://schemas.microsoft.com/office/word/2010/wordprocessingGroup" xmlns:wpi="http://schemas.microsoft.com/office/word/2010/wordprocessingInk" xmlns:wne="http://schemas.microsoft.com/office/word/2006/wordml" xmlns:wps="http://schemas.microsoft.com/office/word/2010/wordprocessingShape" mc:Ignorable="w14 w15 wp14">
   <w:endnote w:type="separator" w:id="-1">
     <w:p>
-      <w:pPr>
-        <w:spacing w:after="0"/>
-      </w:pPr>
       <w:r>
         <w:separator/>
       </w:r>
@@ -2138,9 +1639,6 @@
   </w:endnote>
   <w:endnote w:type="continuationSeparator" w:id="0">
     <w:p>
-      <w:pPr>
-        <w:spacing w:after="0"/>
-      </w:pPr>
       <w:r>
         <w:continuationSeparator/>
       </w:r>
@@ -2150,7 +1648,7 @@
 </file>
 
 <file path=word/footer1.xml><?xml version="1.0" encoding="utf-8"?>
-<w:ftr xmlns:wpc="http://schemas.microsoft.com/office/word/2010/wordprocessingCanvas" xmlns:cx="http://schemas.microsoft.com/office/drawing/2014/chartex" xmlns:mc="http://schemas.openxmlformats.org/markup-compatibility/2006" xmlns:o="urn:schemas-microsoft-com:office:office" xmlns:r="http://schemas.openxmlformats.org/officeDocument/2006/relationships" xmlns:m="http://schemas.openxmlformats.org/officeDocument/2006/math" xmlns:v="urn:schemas-microsoft-com:vml" xmlns:wp14="http://schemas.microsoft.com/office/word/2010/wordprocessingDrawing" xmlns:wp="http://schemas.openxmlformats.org/drawingml/2006/wordprocessingDrawing" xmlns:w10="urn:schemas-microsoft-com:office:word" xmlns:w="http://schemas.openxmlformats.org/wordprocessingml/2006/main" xmlns:w14="http://schemas.microsoft.com/office/word/2010/wordml" xmlns:w15="http://schemas.microsoft.com/office/word/2012/wordml" xmlns:w16se="http://schemas.microsoft.com/office/word/2015/wordml/symex" xmlns:wpg="http://schemas.microsoft.com/office/word/2010/wordprocessingGroup" xmlns:wpi="http://schemas.microsoft.com/office/word/2010/wordprocessingInk" xmlns:wne="http://schemas.microsoft.com/office/word/2006/wordml" xmlns:wps="http://schemas.microsoft.com/office/word/2010/wordprocessingShape" mc:Ignorable="w14 w15 w16se wp14">
+<w:ftr xmlns:wpc="http://schemas.microsoft.com/office/word/2010/wordprocessingCanvas" xmlns:mo="http://schemas.microsoft.com/office/mac/office/2008/main" xmlns:mc="http://schemas.openxmlformats.org/markup-compatibility/2006" xmlns:mv="urn:schemas-microsoft-com:mac:vml" xmlns:o="urn:schemas-microsoft-com:office:office" xmlns:r="http://schemas.openxmlformats.org/officeDocument/2006/relationships" xmlns:m="http://schemas.openxmlformats.org/officeDocument/2006/math" xmlns:v="urn:schemas-microsoft-com:vml" xmlns:wp14="http://schemas.microsoft.com/office/word/2010/wordprocessingDrawing" xmlns:wp="http://schemas.openxmlformats.org/drawingml/2006/wordprocessingDrawing" xmlns:w10="urn:schemas-microsoft-com:office:word" xmlns:w="http://schemas.openxmlformats.org/wordprocessingml/2006/main" xmlns:w14="http://schemas.microsoft.com/office/word/2010/wordml" xmlns:w15="http://schemas.microsoft.com/office/word/2012/wordml" xmlns:wpg="http://schemas.microsoft.com/office/word/2010/wordprocessingGroup" xmlns:wpi="http://schemas.microsoft.com/office/word/2010/wordprocessingInk" xmlns:wne="http://schemas.microsoft.com/office/word/2006/wordml" xmlns:wps="http://schemas.microsoft.com/office/word/2010/wordprocessingShape" mc:Ignorable="w14 w15 wp14">
   <w:p>
     <w:pPr>
       <w:pStyle w:val="Footer"/>
@@ -2188,7 +1686,7 @@
         <w:noProof/>
         <w:color w:val="5B9BD5" w:themeColor="accent1"/>
       </w:rPr>
-      <w:t>9</w:t>
+      <w:t>8</w:t>
     </w:r>
     <w:r>
       <w:rPr>
@@ -2208,12 +1706,9 @@
 </file>
 
 <file path=word/footnotes.xml><?xml version="1.0" encoding="utf-8"?>
-<w:footnotes xmlns:wpc="http://schemas.microsoft.com/office/word/2010/wordprocessingCanvas" xmlns:cx="http://schemas.microsoft.com/office/drawing/2014/chartex" xmlns:mc="http://schemas.openxmlformats.org/markup-compatibility/2006" xmlns:o="urn:schemas-microsoft-com:office:office" xmlns:r="http://schemas.openxmlformats.org/officeDocument/2006/relationships" xmlns:m="http://schemas.openxmlformats.org/officeDocument/2006/math" xmlns:v="urn:schemas-microsoft-com:vml" xmlns:wp14="http://schemas.microsoft.com/office/word/2010/wordprocessingDrawing" xmlns:wp="http://schemas.openxmlformats.org/drawingml/2006/wordprocessingDrawing" xmlns:w10="urn:schemas-microsoft-com:office:word" xmlns:w="http://schemas.openxmlformats.org/wordprocessingml/2006/main" xmlns:w14="http://schemas.microsoft.com/office/word/2010/wordml" xmlns:w15="http://schemas.microsoft.com/office/word/2012/wordml" xmlns:w16se="http://schemas.microsoft.com/office/word/2015/wordml/symex" xmlns:wpg="http://schemas.microsoft.com/office/word/2010/wordprocessingGroup" xmlns:wpi="http://schemas.microsoft.com/office/word/2010/wordprocessingInk" xmlns:wne="http://schemas.microsoft.com/office/word/2006/wordml" xmlns:wps="http://schemas.microsoft.com/office/word/2010/wordprocessingShape" mc:Ignorable="w14 w15 w16se wp14">
+<w:footnotes xmlns:wpc="http://schemas.microsoft.com/office/word/2010/wordprocessingCanvas" xmlns:mo="http://schemas.microsoft.com/office/mac/office/2008/main" xmlns:mc="http://schemas.openxmlformats.org/markup-compatibility/2006" xmlns:mv="urn:schemas-microsoft-com:mac:vml" xmlns:o="urn:schemas-microsoft-com:office:office" xmlns:r="http://schemas.openxmlformats.org/officeDocument/2006/relationships" xmlns:m="http://schemas.openxmlformats.org/officeDocument/2006/math" xmlns:v="urn:schemas-microsoft-com:vml" xmlns:wp14="http://schemas.microsoft.com/office/word/2010/wordprocessingDrawing" xmlns:wp="http://schemas.openxmlformats.org/drawingml/2006/wordprocessingDrawing" xmlns:w10="urn:schemas-microsoft-com:office:word" xmlns:w="http://schemas.openxmlformats.org/wordprocessingml/2006/main" xmlns:w14="http://schemas.microsoft.com/office/word/2010/wordml" xmlns:w15="http://schemas.microsoft.com/office/word/2012/wordml" xmlns:wpg="http://schemas.microsoft.com/office/word/2010/wordprocessingGroup" xmlns:wpi="http://schemas.microsoft.com/office/word/2010/wordprocessingInk" xmlns:wne="http://schemas.microsoft.com/office/word/2006/wordml" xmlns:wps="http://schemas.microsoft.com/office/word/2010/wordprocessingShape" mc:Ignorable="w14 w15 wp14">
   <w:footnote w:type="separator" w:id="-1">
     <w:p>
-      <w:pPr>
-        <w:spacing w:after="0"/>
-      </w:pPr>
       <w:r>
         <w:separator/>
       </w:r>
@@ -2221,9 +1716,6 @@
   </w:footnote>
   <w:footnote w:type="continuationSeparator" w:id="0">
     <w:p>
-      <w:pPr>
-        <w:spacing w:after="0"/>
-      </w:pPr>
       <w:r>
         <w:continuationSeparator/>
       </w:r>
@@ -2233,7 +1725,7 @@
 </file>
 
 <file path=word/header1.xml><?xml version="1.0" encoding="utf-8"?>
-<w:hdr xmlns:wpc="http://schemas.microsoft.com/office/word/2010/wordprocessingCanvas" xmlns:cx="http://schemas.microsoft.com/office/drawing/2014/chartex" xmlns:mc="http://schemas.openxmlformats.org/markup-compatibility/2006" xmlns:o="urn:schemas-microsoft-com:office:office" xmlns:r="http://schemas.openxmlformats.org/officeDocument/2006/relationships" xmlns:m="http://schemas.openxmlformats.org/officeDocument/2006/math" xmlns:v="urn:schemas-microsoft-com:vml" xmlns:wp14="http://schemas.microsoft.com/office/word/2010/wordprocessingDrawing" xmlns:wp="http://schemas.openxmlformats.org/drawingml/2006/wordprocessingDrawing" xmlns:w10="urn:schemas-microsoft-com:office:word" xmlns:w="http://schemas.openxmlformats.org/wordprocessingml/2006/main" xmlns:w14="http://schemas.microsoft.com/office/word/2010/wordml" xmlns:w15="http://schemas.microsoft.com/office/word/2012/wordml" xmlns:w16se="http://schemas.microsoft.com/office/word/2015/wordml/symex" xmlns:wpg="http://schemas.microsoft.com/office/word/2010/wordprocessingGroup" xmlns:wpi="http://schemas.microsoft.com/office/word/2010/wordprocessingInk" xmlns:wne="http://schemas.microsoft.com/office/word/2006/wordml" xmlns:wps="http://schemas.microsoft.com/office/word/2010/wordprocessingShape" mc:Ignorable="w14 w15 w16se wp14">
+<w:hdr xmlns:wpc="http://schemas.microsoft.com/office/word/2010/wordprocessingCanvas" xmlns:mo="http://schemas.microsoft.com/office/mac/office/2008/main" xmlns:mc="http://schemas.openxmlformats.org/markup-compatibility/2006" xmlns:mv="urn:schemas-microsoft-com:mac:vml" xmlns:o="urn:schemas-microsoft-com:office:office" xmlns:r="http://schemas.openxmlformats.org/officeDocument/2006/relationships" xmlns:m="http://schemas.openxmlformats.org/officeDocument/2006/math" xmlns:v="urn:schemas-microsoft-com:vml" xmlns:wp14="http://schemas.microsoft.com/office/word/2010/wordprocessingDrawing" xmlns:wp="http://schemas.openxmlformats.org/drawingml/2006/wordprocessingDrawing" xmlns:w10="urn:schemas-microsoft-com:office:word" xmlns:w="http://schemas.openxmlformats.org/wordprocessingml/2006/main" xmlns:w14="http://schemas.microsoft.com/office/word/2010/wordml" xmlns:w15="http://schemas.microsoft.com/office/word/2012/wordml" xmlns:wpg="http://schemas.microsoft.com/office/word/2010/wordprocessingGroup" xmlns:wpi="http://schemas.microsoft.com/office/word/2010/wordprocessingInk" xmlns:wne="http://schemas.microsoft.com/office/word/2006/wordml" xmlns:wps="http://schemas.microsoft.com/office/word/2010/wordprocessingShape" mc:Ignorable="w14 w15 wp14">
   <w:p>
     <w:pPr>
       <w:pStyle w:val="Header"/>
@@ -2241,7 +1733,6 @@
     <w:r>
       <w:rPr>
         <w:noProof/>
-        <w:lang w:eastAsia="en-GB"/>
       </w:rPr>
       <w:drawing>
         <wp:inline distT="0" distB="0" distL="0" distR="0" wp14:anchorId="02276252" wp14:editId="3BF397B7">
@@ -2298,8 +1789,8 @@
 </file>
 
 <file path=word/numbering.xml><?xml version="1.0" encoding="utf-8"?>
-<w:numbering xmlns:wpc="http://schemas.microsoft.com/office/word/2010/wordprocessingCanvas" xmlns:cx="http://schemas.microsoft.com/office/drawing/2014/chartex" xmlns:mc="http://schemas.openxmlformats.org/markup-compatibility/2006" xmlns:o="urn:schemas-microsoft-com:office:office" xmlns:r="http://schemas.openxmlformats.org/officeDocument/2006/relationships" xmlns:m="http://schemas.openxmlformats.org/officeDocument/2006/math" xmlns:v="urn:schemas-microsoft-com:vml" xmlns:wp14="http://schemas.microsoft.com/office/word/2010/wordprocessingDrawing" xmlns:wp="http://schemas.openxmlformats.org/drawingml/2006/wordprocessingDrawing" xmlns:w10="urn:schemas-microsoft-com:office:word" xmlns:w="http://schemas.openxmlformats.org/wordprocessingml/2006/main" xmlns:w14="http://schemas.microsoft.com/office/word/2010/wordml" xmlns:w15="http://schemas.microsoft.com/office/word/2012/wordml" xmlns:w16se="http://schemas.microsoft.com/office/word/2015/wordml/symex" xmlns:wpg="http://schemas.microsoft.com/office/word/2010/wordprocessingGroup" xmlns:wpi="http://schemas.microsoft.com/office/word/2010/wordprocessingInk" xmlns:wne="http://schemas.microsoft.com/office/word/2006/wordml" xmlns:wps="http://schemas.microsoft.com/office/word/2010/wordprocessingShape" mc:Ignorable="w14 w15 w16se wp14">
-  <w:abstractNum w:abstractNumId="0" w15:restartNumberingAfterBreak="0">
+<w:numbering xmlns:wpc="http://schemas.microsoft.com/office/word/2010/wordprocessingCanvas" xmlns:mo="http://schemas.microsoft.com/office/mac/office/2008/main" xmlns:mc="http://schemas.openxmlformats.org/markup-compatibility/2006" xmlns:mv="urn:schemas-microsoft-com:mac:vml" xmlns:o="urn:schemas-microsoft-com:office:office" xmlns:r="http://schemas.openxmlformats.org/officeDocument/2006/relationships" xmlns:m="http://schemas.openxmlformats.org/officeDocument/2006/math" xmlns:v="urn:schemas-microsoft-com:vml" xmlns:wp14="http://schemas.microsoft.com/office/word/2010/wordprocessingDrawing" xmlns:wp="http://schemas.openxmlformats.org/drawingml/2006/wordprocessingDrawing" xmlns:w10="urn:schemas-microsoft-com:office:word" xmlns:w="http://schemas.openxmlformats.org/wordprocessingml/2006/main" xmlns:w14="http://schemas.microsoft.com/office/word/2010/wordml" xmlns:w15="http://schemas.microsoft.com/office/word/2012/wordml" xmlns:wpg="http://schemas.microsoft.com/office/word/2010/wordprocessingGroup" xmlns:wpi="http://schemas.microsoft.com/office/word/2010/wordprocessingInk" xmlns:wne="http://schemas.microsoft.com/office/word/2006/wordml" xmlns:wps="http://schemas.microsoft.com/office/word/2010/wordprocessingShape" mc:Ignorable="w14 w15 wp14">
+  <w:abstractNum w:abstractNumId="0">
     <w:nsid w:val="FFFFFF1D"/>
     <w:multiLevelType w:val="multilevel"/>
     <w:tmpl w:val="E19EF0A6"/>
@@ -2439,7 +1930,7 @@
       </w:rPr>
     </w:lvl>
   </w:abstractNum>
-  <w:abstractNum w:abstractNumId="1" w15:restartNumberingAfterBreak="0">
+  <w:abstractNum w:abstractNumId="1">
     <w:nsid w:val="FFFFFF7C"/>
     <w:multiLevelType w:val="singleLevel"/>
     <w:tmpl w:val="DA6268D2"/>
@@ -2456,7 +1947,7 @@
       </w:pPr>
     </w:lvl>
   </w:abstractNum>
-  <w:abstractNum w:abstractNumId="2" w15:restartNumberingAfterBreak="0">
+  <w:abstractNum w:abstractNumId="2">
     <w:nsid w:val="FFFFFF7D"/>
     <w:multiLevelType w:val="singleLevel"/>
     <w:tmpl w:val="F23EE9C4"/>
@@ -2473,7 +1964,7 @@
       </w:pPr>
     </w:lvl>
   </w:abstractNum>
-  <w:abstractNum w:abstractNumId="3" w15:restartNumberingAfterBreak="0">
+  <w:abstractNum w:abstractNumId="3">
     <w:nsid w:val="FFFFFF7E"/>
     <w:multiLevelType w:val="singleLevel"/>
     <w:tmpl w:val="932EC82C"/>
@@ -2490,7 +1981,7 @@
       </w:pPr>
     </w:lvl>
   </w:abstractNum>
-  <w:abstractNum w:abstractNumId="4" w15:restartNumberingAfterBreak="0">
+  <w:abstractNum w:abstractNumId="4">
     <w:nsid w:val="FFFFFF7F"/>
     <w:multiLevelType w:val="singleLevel"/>
     <w:tmpl w:val="E0604316"/>
@@ -2507,7 +1998,7 @@
       </w:pPr>
     </w:lvl>
   </w:abstractNum>
-  <w:abstractNum w:abstractNumId="5" w15:restartNumberingAfterBreak="0">
+  <w:abstractNum w:abstractNumId="5">
     <w:nsid w:val="FFFFFF80"/>
     <w:multiLevelType w:val="singleLevel"/>
     <w:tmpl w:val="A0E8608A"/>
@@ -2527,7 +2018,7 @@
       </w:rPr>
     </w:lvl>
   </w:abstractNum>
-  <w:abstractNum w:abstractNumId="6" w15:restartNumberingAfterBreak="0">
+  <w:abstractNum w:abstractNumId="6">
     <w:nsid w:val="FFFFFF81"/>
     <w:multiLevelType w:val="singleLevel"/>
     <w:tmpl w:val="E63C314A"/>
@@ -2547,7 +2038,7 @@
       </w:rPr>
     </w:lvl>
   </w:abstractNum>
-  <w:abstractNum w:abstractNumId="7" w15:restartNumberingAfterBreak="0">
+  <w:abstractNum w:abstractNumId="7">
     <w:nsid w:val="FFFFFF82"/>
     <w:multiLevelType w:val="singleLevel"/>
     <w:tmpl w:val="B8BEC678"/>
@@ -2567,7 +2058,7 @@
       </w:rPr>
     </w:lvl>
   </w:abstractNum>
-  <w:abstractNum w:abstractNumId="8" w15:restartNumberingAfterBreak="0">
+  <w:abstractNum w:abstractNumId="8">
     <w:nsid w:val="FFFFFF83"/>
     <w:multiLevelType w:val="singleLevel"/>
     <w:tmpl w:val="DABE475C"/>
@@ -2587,7 +2078,7 @@
       </w:rPr>
     </w:lvl>
   </w:abstractNum>
-  <w:abstractNum w:abstractNumId="9" w15:restartNumberingAfterBreak="0">
+  <w:abstractNum w:abstractNumId="9">
     <w:nsid w:val="FFFFFF88"/>
     <w:multiLevelType w:val="singleLevel"/>
     <w:tmpl w:val="1B34DE74"/>
@@ -2604,7 +2095,7 @@
       </w:pPr>
     </w:lvl>
   </w:abstractNum>
-  <w:abstractNum w:abstractNumId="10" w15:restartNumberingAfterBreak="0">
+  <w:abstractNum w:abstractNumId="10">
     <w:nsid w:val="FFFFFF89"/>
     <w:multiLevelType w:val="singleLevel"/>
     <w:tmpl w:val="4C20C20E"/>
@@ -2624,7 +2115,7 @@
       </w:rPr>
     </w:lvl>
   </w:abstractNum>
-  <w:abstractNum w:abstractNumId="11" w15:restartNumberingAfterBreak="0">
+  <w:abstractNum w:abstractNumId="11">
     <w:nsid w:val="0F195833"/>
     <w:multiLevelType w:val="hybridMultilevel"/>
     <w:tmpl w:val="EE7C9104"/>
@@ -2737,7 +2228,7 @@
       </w:rPr>
     </w:lvl>
   </w:abstractNum>
-  <w:abstractNum w:abstractNumId="12" w15:restartNumberingAfterBreak="0">
+  <w:abstractNum w:abstractNumId="12">
     <w:nsid w:val="1A3215B4"/>
     <w:multiLevelType w:val="hybridMultilevel"/>
     <w:tmpl w:val="277AEC7C"/>
@@ -2849,7 +2340,7 @@
       </w:rPr>
     </w:lvl>
   </w:abstractNum>
-  <w:abstractNum w:abstractNumId="13" w15:restartNumberingAfterBreak="0">
+  <w:abstractNum w:abstractNumId="13">
     <w:nsid w:val="2EAC3E17"/>
     <w:multiLevelType w:val="hybridMultilevel"/>
     <w:tmpl w:val="D8A0013A"/>
@@ -2961,7 +2452,7 @@
       </w:rPr>
     </w:lvl>
   </w:abstractNum>
-  <w:abstractNum w:abstractNumId="14" w15:restartNumberingAfterBreak="0">
+  <w:abstractNum w:abstractNumId="14">
     <w:nsid w:val="49620327"/>
     <w:multiLevelType w:val="hybridMultilevel"/>
     <w:tmpl w:val="0A76D0F0"/>
@@ -3073,7 +2564,7 @@
       </w:rPr>
     </w:lvl>
   </w:abstractNum>
-  <w:abstractNum w:abstractNumId="15" w15:restartNumberingAfterBreak="0">
+  <w:abstractNum w:abstractNumId="15">
     <w:nsid w:val="5CA5672F"/>
     <w:multiLevelType w:val="hybridMultilevel"/>
     <w:tmpl w:val="14B4B394"/>
@@ -3185,7 +2676,7 @@
       </w:rPr>
     </w:lvl>
   </w:abstractNum>
-  <w:abstractNum w:abstractNumId="16" w15:restartNumberingAfterBreak="0">
+  <w:abstractNum w:abstractNumId="16">
     <w:nsid w:val="6FFC6AD1"/>
     <w:multiLevelType w:val="multilevel"/>
     <w:tmpl w:val="D8A0013A"/>
@@ -3352,7 +2843,7 @@
 </file>
 
 <file path=word/styles.xml><?xml version="1.0" encoding="utf-8"?>
-<w:styles xmlns:mc="http://schemas.openxmlformats.org/markup-compatibility/2006" xmlns:r="http://schemas.openxmlformats.org/officeDocument/2006/relationships" xmlns:w="http://schemas.openxmlformats.org/wordprocessingml/2006/main" xmlns:w14="http://schemas.microsoft.com/office/word/2010/wordml" xmlns:w15="http://schemas.microsoft.com/office/word/2012/wordml" xmlns:w16se="http://schemas.microsoft.com/office/word/2015/wordml/symex" mc:Ignorable="w14 w15 w16se">
+<w:styles xmlns:mc="http://schemas.openxmlformats.org/markup-compatibility/2006" xmlns:r="http://schemas.openxmlformats.org/officeDocument/2006/relationships" xmlns:w="http://schemas.openxmlformats.org/wordprocessingml/2006/main" xmlns:w14="http://schemas.microsoft.com/office/word/2010/wordml" xmlns:w15="http://schemas.microsoft.com/office/word/2012/wordml" mc:Ignorable="w14 w15">
   <w:docDefaults>
     <w:rPrDefault>
       <w:rPr>
@@ -3368,7 +2859,7 @@
       </w:pPr>
     </w:pPrDefault>
   </w:docDefaults>
-  <w:latentStyles w:defLockedState="0" w:defUIPriority="99" w:defSemiHidden="0" w:defUnhideWhenUsed="0" w:defQFormat="0" w:count="371">
+  <w:latentStyles w:defLockedState="0" w:defUIPriority="99" w:defSemiHidden="0" w:defUnhideWhenUsed="0" w:defQFormat="0" w:count="380">
     <w:lsdException w:name="Normal" w:uiPriority="0" w:qFormat="1"/>
     <w:lsdException w:name="heading 1" w:uiPriority="9" w:qFormat="1"/>
     <w:lsdException w:name="heading 2" w:semiHidden="1" w:uiPriority="9" w:unhideWhenUsed="1" w:qFormat="1"/>
@@ -3744,9 +3235,14 @@
   <w:style w:type="paragraph" w:default="1" w:styleId="Normal">
     <w:name w:val="Normal"/>
     <w:qFormat/>
-    <w:rsid w:val="00183275"/>
+    <w:rsid w:val="009F4D0C"/>
+    <w:pPr>
+      <w:spacing w:after="0" w:line="240" w:lineRule="auto"/>
+    </w:pPr>
     <w:rPr>
-      <w:lang w:val="en-GB"/>
+      <w:sz w:val="24"/>
+      <w:szCs w:val="24"/>
+      <w:lang w:val="en-US"/>
     </w:rPr>
   </w:style>
   <w:style w:type="paragraph" w:styleId="Heading1">
@@ -3836,7 +3332,7 @@
     <w:pPr>
       <w:keepNext/>
       <w:keepLines/>
-      <w:spacing w:before="40" w:after="0"/>
+      <w:spacing w:before="40"/>
       <w:outlineLvl w:val="4"/>
     </w:pPr>
     <w:rPr>
@@ -3849,7 +3345,7 @@
     <w:uiPriority w:val="1"/>
     <w:semiHidden/>
     <w:unhideWhenUsed/>
-    <w:rsid w:val="00183275"/>
+    <w:rsid w:val="009F4D0C"/>
   </w:style>
   <w:style w:type="table" w:default="1" w:styleId="TableNormal">
     <w:name w:val="Normal Table"/>
@@ -3871,7 +3367,7 @@
     <w:uiPriority w:val="99"/>
     <w:semiHidden/>
     <w:unhideWhenUsed/>
-    <w:rsid w:val="00183275"/>
+    <w:rsid w:val="009F4D0C"/>
   </w:style>
   <w:style w:type="paragraph" w:styleId="ListParagraph">
     <w:name w:val="List Paragraph"/>
@@ -3958,7 +3454,6 @@
         <w:tab w:val="center" w:pos="4320"/>
         <w:tab w:val="right" w:pos="8640"/>
       </w:tabs>
-      <w:spacing w:after="0"/>
     </w:pPr>
   </w:style>
   <w:style w:type="character" w:customStyle="1" w:styleId="HeaderChar">
@@ -3986,7 +3481,6 @@
         <w:tab w:val="center" w:pos="4320"/>
         <w:tab w:val="right" w:pos="8640"/>
       </w:tabs>
-      <w:spacing w:after="0"/>
     </w:pPr>
   </w:style>
   <w:style w:type="character" w:customStyle="1" w:styleId="FooterChar">
@@ -4010,9 +3504,6 @@
     <w:semiHidden/>
     <w:unhideWhenUsed/>
     <w:rsid w:val="006C40E6"/>
-    <w:pPr>
-      <w:spacing w:after="0"/>
-    </w:pPr>
     <w:rPr>
       <w:rFonts w:ascii="Lucida Grande" w:hAnsi="Lucida Grande" w:cs="Lucida Grande"/>
       <w:sz w:val="18"/>
@@ -4048,6 +3539,7 @@
       <w:lang w:val="en-US"/>
     </w:rPr>
     <w:tblPr>
+      <w:tblInd w:w="0" w:type="dxa"/>
       <w:tblBorders>
         <w:top w:val="single" w:sz="4" w:space="0" w:color="auto"/>
         <w:left w:val="single" w:sz="4" w:space="0" w:color="auto"/>
@@ -4056,6 +3548,12 @@
         <w:insideH w:val="single" w:sz="4" w:space="0" w:color="auto"/>
         <w:insideV w:val="single" w:sz="4" w:space="0" w:color="auto"/>
       </w:tblBorders>
+      <w:tblCellMar>
+        <w:top w:w="0" w:type="dxa"/>
+        <w:left w:w="108" w:type="dxa"/>
+        <w:bottom w:w="0" w:type="dxa"/>
+        <w:right w:w="108" w:type="dxa"/>
+      </w:tblCellMar>
     </w:tblPr>
   </w:style>
   <w:style w:type="character" w:styleId="PageNumber">
@@ -4076,7 +3574,6 @@
         <w:tab w:val="center" w:pos="4320"/>
         <w:tab w:val="right" w:pos="8640"/>
       </w:tabs>
-      <w:spacing w:after="0"/>
     </w:pPr>
     <w:rPr>
       <w:sz w:val="18"/>
@@ -4092,7 +3589,6 @@
     <w:qFormat/>
     <w:rsid w:val="00D00570"/>
     <w:pPr>
-      <w:spacing w:after="0"/>
       <w:contextualSpacing/>
     </w:pPr>
     <w:rPr>
@@ -4149,9 +3645,6 @@
     <w:semiHidden/>
     <w:unhideWhenUsed/>
     <w:rsid w:val="00FF02CE"/>
-    <w:pPr>
-      <w:spacing w:line="240" w:lineRule="auto"/>
-    </w:pPr>
     <w:rPr>
       <w:sz w:val="20"/>
       <w:szCs w:val="20"/>
@@ -4492,7 +3985,7 @@
 </file>
 
 <file path=customXml/itemProps1.xml><?xml version="1.0" encoding="utf-8"?>
-<ds:datastoreItem xmlns:ds="http://schemas.openxmlformats.org/officeDocument/2006/customXml" ds:itemID="{06A21A6F-BF38-441F-BD35-4DD588F5C8A5}">
+<ds:datastoreItem xmlns:ds="http://schemas.openxmlformats.org/officeDocument/2006/customXml" ds:itemID="{575BE69A-085B-2C46-A354-8818D2AC7912}">
   <ds:schemaRefs>
     <ds:schemaRef ds:uri="http://schemas.openxmlformats.org/officeDocument/2006/bibliography"/>
   </ds:schemaRefs>

</xml_diff>